<commit_message>
Added Case 5 to Sequence Diagrams Document
</commit_message>
<xml_diff>
--- a/Sequence Diagrams.docx
+++ b/Sequence Diagrams.docx
@@ -6,8 +6,6 @@
       <w:r>
         <w:t>Process Donations (Case #3)</w:t>
       </w:r>
-      <w:bookmarkStart w:id="0" w:name="_GoBack"/>
-      <w:bookmarkEnd w:id="0"/>
       <w:r>
         <w:rPr>
           <w:noProof/>
@@ -60,6 +58,77 @@
             </a:graphic>
           </wp:inline>
         </w:drawing>
+      </w:r>
+    </w:p>
+    <w:p>
+      <w:r>
+        <w:rPr>
+          <w:noProof/>
+        </w:rPr>
+        <w:drawing>
+          <wp:anchor distT="0" distB="0" distL="114300" distR="114300" simplePos="0" relativeHeight="251658240" behindDoc="0" locked="0" layoutInCell="1" allowOverlap="1" wp14:anchorId="6A42864C" wp14:editId="12B1AEAC">
+            <wp:simplePos x="0" y="0"/>
+            <wp:positionH relativeFrom="margin">
+              <wp:align>right</wp:align>
+            </wp:positionH>
+            <wp:positionV relativeFrom="page">
+              <wp:posOffset>6036576</wp:posOffset>
+            </wp:positionV>
+            <wp:extent cx="4019550" cy="3712210"/>
+            <wp:effectExtent l="0" t="0" r="0" b="2540"/>
+            <wp:wrapSquare wrapText="bothSides"/>
+            <wp:docPr id="2" name="Picture 2"/>
+            <wp:cNvGraphicFramePr>
+              <a:graphicFrameLocks xmlns:a="http://schemas.openxmlformats.org/drawingml/2006/main" noChangeAspect="1"/>
+            </wp:cNvGraphicFramePr>
+            <a:graphic xmlns:a="http://schemas.openxmlformats.org/drawingml/2006/main">
+              <a:graphicData uri="http://schemas.openxmlformats.org/drawingml/2006/picture">
+                <pic:pic xmlns:pic="http://schemas.openxmlformats.org/drawingml/2006/picture">
+                  <pic:nvPicPr>
+                    <pic:cNvPr id="0" name="Picture 1"/>
+                    <pic:cNvPicPr>
+                      <a:picLocks noChangeAspect="1" noChangeArrowheads="1"/>
+                    </pic:cNvPicPr>
+                  </pic:nvPicPr>
+                  <pic:blipFill>
+                    <a:blip r:embed="rId5">
+                      <a:extLst>
+                        <a:ext uri="{28A0092B-C50C-407E-A947-70E740481C1C}">
+                          <a14:useLocalDpi xmlns:a14="http://schemas.microsoft.com/office/drawing/2010/main" val="0"/>
+                        </a:ext>
+                      </a:extLst>
+                    </a:blip>
+                    <a:srcRect/>
+                    <a:stretch>
+                      <a:fillRect/>
+                    </a:stretch>
+                  </pic:blipFill>
+                  <pic:spPr bwMode="auto">
+                    <a:xfrm>
+                      <a:off x="0" y="0"/>
+                      <a:ext cx="4019550" cy="3712210"/>
+                    </a:xfrm>
+                    <a:prstGeom prst="rect">
+                      <a:avLst/>
+                    </a:prstGeom>
+                    <a:noFill/>
+                    <a:ln>
+                      <a:noFill/>
+                    </a:ln>
+                  </pic:spPr>
+                </pic:pic>
+              </a:graphicData>
+            </a:graphic>
+          </wp:anchor>
+        </w:drawing>
+      </w:r>
+      <w:r>
+        <w:t>List All D</w:t>
+      </w:r>
+      <w:bookmarkStart w:id="0" w:name="_GoBack"/>
+      <w:bookmarkEnd w:id="0"/>
+      <w:r>
+        <w:t>onors (Case 5)</w:t>
       </w:r>
     </w:p>
     <w:sectPr>
@@ -497,6 +566,36 @@
     <w:semiHidden/>
     <w:unhideWhenUsed/>
   </w:style>
+  <w:style w:type="paragraph" w:styleId="BalloonText">
+    <w:name w:val="Balloon Text"/>
+    <w:basedOn w:val="Normal"/>
+    <w:link w:val="BalloonTextChar"/>
+    <w:uiPriority w:val="99"/>
+    <w:semiHidden/>
+    <w:unhideWhenUsed/>
+    <w:rsid w:val="008604BF"/>
+    <w:pPr>
+      <w:spacing w:after="0" w:line="240" w:lineRule="auto"/>
+    </w:pPr>
+    <w:rPr>
+      <w:rFonts w:ascii="Segoe UI" w:hAnsi="Segoe UI" w:cs="Segoe UI"/>
+      <w:sz w:val="18"/>
+      <w:szCs w:val="18"/>
+    </w:rPr>
+  </w:style>
+  <w:style w:type="character" w:customStyle="1" w:styleId="BalloonTextChar">
+    <w:name w:val="Balloon Text Char"/>
+    <w:basedOn w:val="DefaultParagraphFont"/>
+    <w:link w:val="BalloonText"/>
+    <w:uiPriority w:val="99"/>
+    <w:semiHidden/>
+    <w:rsid w:val="008604BF"/>
+    <w:rPr>
+      <w:rFonts w:ascii="Segoe UI" w:hAnsi="Segoe UI" w:cs="Segoe UI"/>
+      <w:sz w:val="18"/>
+      <w:szCs w:val="18"/>
+    </w:rPr>
+  </w:style>
 </w:styles>
 </file>
 

</xml_diff>

<commit_message>
Added Use Case #6 Specific donor to sequence document
</commit_message>
<xml_diff>
--- a/Sequence Diagrams.docx
+++ b/Sequence Diagrams.docx
@@ -123,12 +123,82 @@
         </w:drawing>
       </w:r>
       <w:r>
-        <w:t>List All D</w:t>
+        <w:t>List All Donors (Case 5)</w:t>
       </w:r>
+    </w:p>
+    <w:p/>
+    <w:p/>
+    <w:p/>
+    <w:p/>
+    <w:p/>
+    <w:p/>
+    <w:p>
       <w:bookmarkStart w:id="0" w:name="_GoBack"/>
+      <w:r>
+        <w:rPr>
+          <w:noProof/>
+        </w:rPr>
+        <w:lastRenderedPageBreak/>
+        <w:drawing>
+          <wp:anchor distT="0" distB="0" distL="114300" distR="114300" simplePos="0" relativeHeight="251659264" behindDoc="0" locked="0" layoutInCell="1" allowOverlap="1" wp14:anchorId="2327407D" wp14:editId="7219B1B1">
+            <wp:simplePos x="0" y="0"/>
+            <wp:positionH relativeFrom="margin">
+              <wp:align>left</wp:align>
+            </wp:positionH>
+            <wp:positionV relativeFrom="margin">
+              <wp:posOffset>390525</wp:posOffset>
+            </wp:positionV>
+            <wp:extent cx="5676900" cy="4895850"/>
+            <wp:effectExtent l="0" t="0" r="0" b="0"/>
+            <wp:wrapSquare wrapText="bothSides"/>
+            <wp:docPr id="3" name="Picture 3"/>
+            <wp:cNvGraphicFramePr>
+              <a:graphicFrameLocks xmlns:a="http://schemas.openxmlformats.org/drawingml/2006/main" noChangeAspect="1"/>
+            </wp:cNvGraphicFramePr>
+            <a:graphic xmlns:a="http://schemas.openxmlformats.org/drawingml/2006/main">
+              <a:graphicData uri="http://schemas.openxmlformats.org/drawingml/2006/picture">
+                <pic:pic xmlns:pic="http://schemas.openxmlformats.org/drawingml/2006/picture">
+                  <pic:nvPicPr>
+                    <pic:cNvPr id="0" name="Picture 1"/>
+                    <pic:cNvPicPr>
+                      <a:picLocks noChangeAspect="1" noChangeArrowheads="1"/>
+                    </pic:cNvPicPr>
+                  </pic:nvPicPr>
+                  <pic:blipFill>
+                    <a:blip r:embed="rId6">
+                      <a:extLst>
+                        <a:ext uri="{28A0092B-C50C-407E-A947-70E740481C1C}">
+                          <a14:useLocalDpi xmlns:a14="http://schemas.microsoft.com/office/drawing/2010/main" val="0"/>
+                        </a:ext>
+                      </a:extLst>
+                    </a:blip>
+                    <a:srcRect/>
+                    <a:stretch>
+                      <a:fillRect/>
+                    </a:stretch>
+                  </pic:blipFill>
+                  <pic:spPr bwMode="auto">
+                    <a:xfrm>
+                      <a:off x="0" y="0"/>
+                      <a:ext cx="5676900" cy="4895850"/>
+                    </a:xfrm>
+                    <a:prstGeom prst="rect">
+                      <a:avLst/>
+                    </a:prstGeom>
+                    <a:noFill/>
+                    <a:ln>
+                      <a:noFill/>
+                    </a:ln>
+                  </pic:spPr>
+                </pic:pic>
+              </a:graphicData>
+            </a:graphic>
+          </wp:anchor>
+        </w:drawing>
+      </w:r>
       <w:bookmarkEnd w:id="0"/>
       <w:r>
-        <w:t>onors (Case 5)</w:t>
+        <w:t>List Specific Donor (Case 6)</w:t>
       </w:r>
     </w:p>
     <w:sectPr>

</xml_diff>

<commit_message>
Added My 2 sequence Diagrams
</commit_message>
<xml_diff>
--- a/Sequence Diagrams.docx
+++ b/Sequence Diagrams.docx
@@ -207,7 +207,7 @@
           <w:noProof/>
         </w:rPr>
         <w:drawing>
-          <wp:anchor distT="0" distB="0" distL="114300" distR="114300" simplePos="0" relativeHeight="251659264" behindDoc="0" locked="0" layoutInCell="1" allowOverlap="1" wp14:anchorId="2327407D" wp14:editId="041FB7B3">
+          <wp:anchor distT="0" distB="0" distL="114300" distR="114300" simplePos="0" relativeHeight="251659264" behindDoc="0" locked="0" layoutInCell="1" allowOverlap="1" wp14:anchorId="2327407D" wp14:editId="4E2938D3">
             <wp:simplePos x="0" y="0"/>
             <wp:positionH relativeFrom="margin">
               <wp:posOffset>-121920</wp:posOffset>
@@ -273,7 +273,120 @@
         <w:t>List Specific Donor (Case 6)</w:t>
       </w:r>
     </w:p>
+    <w:p/>
+    <w:p/>
+    <w:p/>
+    <w:p/>
+    <w:p/>
+    <w:p/>
+    <w:p/>
+    <w:p/>
     <w:p>
+      <w:r>
+        <w:lastRenderedPageBreak/>
+        <w:t>Case 7: Remove Specific Donor</w:t>
+      </w:r>
+    </w:p>
+    <w:p>
+      <w:r>
+        <w:rPr>
+          <w:noProof/>
+        </w:rPr>
+        <w:drawing>
+          <wp:inline distT="0" distB="0" distL="0" distR="0" wp14:anchorId="0FBB6020" wp14:editId="5B13054B">
+            <wp:extent cx="4686706" cy="3924640"/>
+            <wp:effectExtent l="0" t="0" r="0" b="0"/>
+            <wp:docPr id="5" name="Picture 5"/>
+            <wp:cNvGraphicFramePr>
+              <a:graphicFrameLocks xmlns:a="http://schemas.openxmlformats.org/drawingml/2006/main" noChangeAspect="1"/>
+            </wp:cNvGraphicFramePr>
+            <a:graphic xmlns:a="http://schemas.openxmlformats.org/drawingml/2006/main">
+              <a:graphicData uri="http://schemas.openxmlformats.org/drawingml/2006/picture">
+                <pic:pic xmlns:pic="http://schemas.openxmlformats.org/drawingml/2006/picture">
+                  <pic:nvPicPr>
+                    <pic:cNvPr id="5" name="case 7.png"/>
+                    <pic:cNvPicPr/>
+                  </pic:nvPicPr>
+                  <pic:blipFill>
+                    <a:blip r:embed="rId8">
+                      <a:extLst>
+                        <a:ext uri="{28A0092B-C50C-407E-A947-70E740481C1C}">
+                          <a14:useLocalDpi xmlns:a14="http://schemas.microsoft.com/office/drawing/2010/main" val="0"/>
+                        </a:ext>
+                      </a:extLst>
+                    </a:blip>
+                    <a:stretch>
+                      <a:fillRect/>
+                    </a:stretch>
+                  </pic:blipFill>
+                  <pic:spPr>
+                    <a:xfrm>
+                      <a:off x="0" y="0"/>
+                      <a:ext cx="4686706" cy="3924640"/>
+                    </a:xfrm>
+                    <a:prstGeom prst="rect">
+                      <a:avLst/>
+                    </a:prstGeom>
+                  </pic:spPr>
+                </pic:pic>
+              </a:graphicData>
+            </a:graphic>
+          </wp:inline>
+        </w:drawing>
+      </w:r>
+    </w:p>
+    <w:p>
+      <w:r>
+        <w:t>Case 8: Remove Credit Card</w:t>
+      </w:r>
+    </w:p>
+    <w:p>
+      <w:r>
+        <w:rPr>
+          <w:noProof/>
+        </w:rPr>
+        <w:drawing>
+          <wp:inline distT="0" distB="0" distL="0" distR="0" wp14:anchorId="4D5B4AA7" wp14:editId="05FE94F9">
+            <wp:extent cx="5943600" cy="2797175"/>
+            <wp:effectExtent l="0" t="0" r="0" b="3175"/>
+            <wp:docPr id="6" name="Picture 6"/>
+            <wp:cNvGraphicFramePr>
+              <a:graphicFrameLocks xmlns:a="http://schemas.openxmlformats.org/drawingml/2006/main" noChangeAspect="1"/>
+            </wp:cNvGraphicFramePr>
+            <a:graphic xmlns:a="http://schemas.openxmlformats.org/drawingml/2006/main">
+              <a:graphicData uri="http://schemas.openxmlformats.org/drawingml/2006/picture">
+                <pic:pic xmlns:pic="http://schemas.openxmlformats.org/drawingml/2006/picture">
+                  <pic:nvPicPr>
+                    <pic:cNvPr id="6" name="case 8.png"/>
+                    <pic:cNvPicPr/>
+                  </pic:nvPicPr>
+                  <pic:blipFill>
+                    <a:blip r:embed="rId9">
+                      <a:extLst>
+                        <a:ext uri="{28A0092B-C50C-407E-A947-70E740481C1C}">
+                          <a14:useLocalDpi xmlns:a14="http://schemas.microsoft.com/office/drawing/2010/main" val="0"/>
+                        </a:ext>
+                      </a:extLst>
+                    </a:blip>
+                    <a:stretch>
+                      <a:fillRect/>
+                    </a:stretch>
+                  </pic:blipFill>
+                  <pic:spPr>
+                    <a:xfrm>
+                      <a:off x="0" y="0"/>
+                      <a:ext cx="5943600" cy="2797175"/>
+                    </a:xfrm>
+                    <a:prstGeom prst="rect">
+                      <a:avLst/>
+                    </a:prstGeom>
+                  </pic:spPr>
+                </pic:pic>
+              </a:graphicData>
+            </a:graphic>
+          </wp:inline>
+        </w:drawing>
+      </w:r>
       <w:bookmarkStart w:id="0" w:name="_GoBack"/>
       <w:bookmarkEnd w:id="0"/>
     </w:p>

</xml_diff>